<commit_message>
completed personas and added design mockup
</commit_message>
<xml_diff>
--- a/staff/sergi-pallice/course-3/task1/UX Flow & Mockups/Personas.docx
+++ b/staff/sergi-pallice/course-3/task1/UX Flow & Mockups/Personas.docx
@@ -5,16 +5,648 @@
     <w:p>
       <w:pPr>
         <w:rPr>
-          <w:lang w:val="es-ES"/>
+          <w:b/>
+          <w:bCs/>
+          <w:noProof/>
         </w:rPr>
       </w:pPr>
       <w:r>
         <w:rPr>
-          <w:lang w:val="es-ES"/>
+          <w:b/>
+          <w:bCs/>
+          <w:noProof/>
         </w:rPr>
-        <w:t>Sally</w:t>
+        <w:t>Below are 4 of our app’s users, and how each wants to intereact with our app.</w:t>
       </w:r>
     </w:p>
+    <w:p>
+      <w:pPr>
+        <w:rPr>
+          <w:b/>
+          <w:bCs/>
+          <w:noProof/>
+        </w:rPr>
+      </w:pPr>
+    </w:p>
+    <w:tbl>
+      <w:tblPr>
+        <w:tblStyle w:val="TableGrid"/>
+        <w:tblW w:w="8828" w:type="dxa"/>
+        <w:tblLook w:val="04A0" w:firstRow="1" w:lastRow="0" w:firstColumn="1" w:lastColumn="0" w:noHBand="0" w:noVBand="1"/>
+      </w:tblPr>
+      <w:tblGrid>
+        <w:gridCol w:w="3415"/>
+        <w:gridCol w:w="5413"/>
+      </w:tblGrid>
+      <w:tr>
+        <w:trPr>
+          <w:trHeight w:val="1865"/>
+        </w:trPr>
+        <w:tc>
+          <w:tcPr>
+            <w:tcW w:w="3415" w:type="dxa"/>
+          </w:tcPr>
+          <w:p>
+            <w:pPr>
+              <w:rPr>
+                <w:b/>
+                <w:bCs/>
+                <w:noProof/>
+              </w:rPr>
+            </w:pPr>
+            <w:r>
+              <w:rPr>
+                <w:b/>
+                <w:bCs/>
+                <w:noProof/>
+              </w:rPr>
+              <w:drawing>
+                <wp:inline distT="0" distB="0" distL="0" distR="0" wp14:anchorId="5A779211" wp14:editId="0F63596B">
+                  <wp:extent cx="1820173" cy="1820173"/>
+                  <wp:effectExtent l="0" t="0" r="8890" b="8890"/>
+                  <wp:docPr id="2" name="Picture 2"/>
+                  <wp:cNvGraphicFramePr>
+                    <a:graphicFrameLocks xmlns:a="http://schemas.openxmlformats.org/drawingml/2006/main" noChangeAspect="1"/>
+                  </wp:cNvGraphicFramePr>
+                  <a:graphic xmlns:a="http://schemas.openxmlformats.org/drawingml/2006/main">
+                    <a:graphicData uri="http://schemas.openxmlformats.org/drawingml/2006/picture">
+                      <pic:pic xmlns:pic="http://schemas.openxmlformats.org/drawingml/2006/picture">
+                        <pic:nvPicPr>
+                          <pic:cNvPr id="0" name="Picture 2"/>
+                          <pic:cNvPicPr>
+                            <a:picLocks noChangeAspect="1" noChangeArrowheads="1"/>
+                          </pic:cNvPicPr>
+                        </pic:nvPicPr>
+                        <pic:blipFill>
+                          <a:blip r:embed="rId4">
+                            <a:extLst>
+                              <a:ext uri="{28A0092B-C50C-407E-A947-70E740481C1C}">
+                                <a14:useLocalDpi xmlns:a14="http://schemas.microsoft.com/office/drawing/2010/main" val="0"/>
+                              </a:ext>
+                            </a:extLst>
+                          </a:blip>
+                          <a:srcRect/>
+                          <a:stretch>
+                            <a:fillRect/>
+                          </a:stretch>
+                        </pic:blipFill>
+                        <pic:spPr bwMode="auto">
+                          <a:xfrm>
+                            <a:off x="0" y="0"/>
+                            <a:ext cx="1822765" cy="1822765"/>
+                          </a:xfrm>
+                          <a:prstGeom prst="rect">
+                            <a:avLst/>
+                          </a:prstGeom>
+                          <a:noFill/>
+                          <a:ln>
+                            <a:noFill/>
+                          </a:ln>
+                        </pic:spPr>
+                      </pic:pic>
+                    </a:graphicData>
+                  </a:graphic>
+                </wp:inline>
+              </w:drawing>
+            </w:r>
+            <w:r>
+              <w:rPr>
+                <w:b/>
+                <w:bCs/>
+                <w:noProof/>
+              </w:rPr>
+              <w:t xml:space="preserve">  </w:t>
+            </w:r>
+          </w:p>
+        </w:tc>
+        <w:tc>
+          <w:tcPr>
+            <w:tcW w:w="5413" w:type="dxa"/>
+          </w:tcPr>
+          <w:p>
+            <w:pPr>
+              <w:rPr>
+                <w:b/>
+                <w:bCs/>
+                <w:noProof/>
+                <w:sz w:val="32"/>
+                <w:szCs w:val="32"/>
+              </w:rPr>
+            </w:pPr>
+          </w:p>
+          <w:p>
+            <w:pPr>
+              <w:rPr>
+                <w:b/>
+                <w:bCs/>
+                <w:noProof/>
+                <w:sz w:val="32"/>
+                <w:szCs w:val="32"/>
+              </w:rPr>
+            </w:pPr>
+            <w:r>
+              <w:rPr>
+                <w:b/>
+                <w:bCs/>
+                <w:noProof/>
+                <w:sz w:val="32"/>
+                <w:szCs w:val="32"/>
+              </w:rPr>
+              <w:t>Jane</w:t>
+            </w:r>
+          </w:p>
+          <w:p>
+            <w:pPr>
+              <w:rPr>
+                <w:b/>
+                <w:bCs/>
+                <w:noProof/>
+                <w:sz w:val="32"/>
+                <w:szCs w:val="32"/>
+              </w:rPr>
+            </w:pPr>
+          </w:p>
+          <w:p>
+            <w:pPr>
+              <w:rPr>
+                <w:b/>
+                <w:bCs/>
+                <w:sz w:val="32"/>
+                <w:szCs w:val="32"/>
+              </w:rPr>
+            </w:pPr>
+            <w:r>
+              <w:rPr>
+                <w:b/>
+                <w:bCs/>
+                <w:sz w:val="32"/>
+                <w:szCs w:val="32"/>
+              </w:rPr>
+              <w:t>A</w:t>
+            </w:r>
+            <w:r>
+              <w:rPr>
+                <w:b/>
+                <w:bCs/>
+                <w:sz w:val="32"/>
+                <w:szCs w:val="32"/>
+              </w:rPr>
+              <w:t xml:space="preserve"> mom with two kids in NYSL on different teams needs to find out who has to be where and when so she can organize transportation.</w:t>
+            </w:r>
+          </w:p>
+        </w:tc>
+      </w:tr>
+      <w:tr>
+        <w:trPr>
+          <w:trHeight w:val="1769"/>
+        </w:trPr>
+        <w:tc>
+          <w:tcPr>
+            <w:tcW w:w="3415" w:type="dxa"/>
+          </w:tcPr>
+          <w:p>
+            <w:pPr>
+              <w:rPr>
+                <w:b/>
+                <w:bCs/>
+                <w:noProof/>
+              </w:rPr>
+            </w:pPr>
+            <w:r>
+              <w:rPr>
+                <w:b/>
+                <w:bCs/>
+                <w:noProof/>
+              </w:rPr>
+              <w:drawing>
+                <wp:inline distT="0" distB="0" distL="0" distR="0" wp14:anchorId="2A1E9935" wp14:editId="293F3208">
+                  <wp:extent cx="1837426" cy="1837426"/>
+                  <wp:effectExtent l="0" t="0" r="0" b="0"/>
+                  <wp:docPr id="3" name="Picture 3"/>
+                  <wp:cNvGraphicFramePr>
+                    <a:graphicFrameLocks xmlns:a="http://schemas.openxmlformats.org/drawingml/2006/main" noChangeAspect="1"/>
+                  </wp:cNvGraphicFramePr>
+                  <a:graphic xmlns:a="http://schemas.openxmlformats.org/drawingml/2006/main">
+                    <a:graphicData uri="http://schemas.openxmlformats.org/drawingml/2006/picture">
+                      <pic:pic xmlns:pic="http://schemas.openxmlformats.org/drawingml/2006/picture">
+                        <pic:nvPicPr>
+                          <pic:cNvPr id="0" name="Picture 3"/>
+                          <pic:cNvPicPr>
+                            <a:picLocks noChangeAspect="1" noChangeArrowheads="1"/>
+                          </pic:cNvPicPr>
+                        </pic:nvPicPr>
+                        <pic:blipFill>
+                          <a:blip r:embed="rId5" cstate="print">
+                            <a:extLst>
+                              <a:ext uri="{28A0092B-C50C-407E-A947-70E740481C1C}">
+                                <a14:useLocalDpi xmlns:a14="http://schemas.microsoft.com/office/drawing/2010/main" val="0"/>
+                              </a:ext>
+                            </a:extLst>
+                          </a:blip>
+                          <a:srcRect/>
+                          <a:stretch>
+                            <a:fillRect/>
+                          </a:stretch>
+                        </pic:blipFill>
+                        <pic:spPr bwMode="auto">
+                          <a:xfrm>
+                            <a:off x="0" y="0"/>
+                            <a:ext cx="1841354" cy="1841354"/>
+                          </a:xfrm>
+                          <a:prstGeom prst="rect">
+                            <a:avLst/>
+                          </a:prstGeom>
+                          <a:noFill/>
+                          <a:ln>
+                            <a:noFill/>
+                          </a:ln>
+                        </pic:spPr>
+                      </pic:pic>
+                    </a:graphicData>
+                  </a:graphic>
+                </wp:inline>
+              </w:drawing>
+            </w:r>
+          </w:p>
+        </w:tc>
+        <w:tc>
+          <w:tcPr>
+            <w:tcW w:w="5413" w:type="dxa"/>
+          </w:tcPr>
+          <w:p>
+            <w:pPr>
+              <w:rPr>
+                <w:b/>
+                <w:bCs/>
+                <w:noProof/>
+                <w:sz w:val="32"/>
+                <w:szCs w:val="32"/>
+              </w:rPr>
+            </w:pPr>
+          </w:p>
+          <w:p>
+            <w:pPr>
+              <w:rPr>
+                <w:b/>
+                <w:bCs/>
+                <w:noProof/>
+                <w:sz w:val="32"/>
+                <w:szCs w:val="32"/>
+              </w:rPr>
+            </w:pPr>
+            <w:r>
+              <w:rPr>
+                <w:b/>
+                <w:bCs/>
+                <w:noProof/>
+                <w:sz w:val="32"/>
+                <w:szCs w:val="32"/>
+              </w:rPr>
+              <w:t>John</w:t>
+            </w:r>
+          </w:p>
+          <w:p>
+            <w:pPr>
+              <w:rPr>
+                <w:b/>
+                <w:bCs/>
+                <w:noProof/>
+                <w:sz w:val="32"/>
+                <w:szCs w:val="32"/>
+              </w:rPr>
+            </w:pPr>
+          </w:p>
+          <w:p>
+            <w:pPr>
+              <w:rPr>
+                <w:b/>
+                <w:bCs/>
+                <w:noProof/>
+                <w:sz w:val="32"/>
+                <w:szCs w:val="32"/>
+              </w:rPr>
+            </w:pPr>
+            <w:r>
+              <w:rPr>
+                <w:b/>
+                <w:bCs/>
+                <w:sz w:val="32"/>
+                <w:szCs w:val="32"/>
+              </w:rPr>
+              <w:t>A</w:t>
+            </w:r>
+            <w:r>
+              <w:rPr>
+                <w:b/>
+                <w:bCs/>
+                <w:sz w:val="32"/>
+                <w:szCs w:val="32"/>
+              </w:rPr>
+              <w:t xml:space="preserve"> parent bringing juice and oranges to one of the games wants to let parents at that game know he's on the way.</w:t>
+            </w:r>
+          </w:p>
+        </w:tc>
+      </w:tr>
+      <w:tr>
+        <w:trPr>
+          <w:trHeight w:val="1865"/>
+        </w:trPr>
+        <w:tc>
+          <w:tcPr>
+            <w:tcW w:w="3415" w:type="dxa"/>
+          </w:tcPr>
+          <w:p>
+            <w:pPr>
+              <w:rPr>
+                <w:b/>
+                <w:bCs/>
+                <w:noProof/>
+              </w:rPr>
+            </w:pPr>
+            <w:r>
+              <w:rPr>
+                <w:b/>
+                <w:bCs/>
+                <w:noProof/>
+              </w:rPr>
+              <w:drawing>
+                <wp:inline distT="0" distB="0" distL="0" distR="0" wp14:anchorId="03A20EC8" wp14:editId="459072A6">
+                  <wp:extent cx="1716656" cy="1716656"/>
+                  <wp:effectExtent l="0" t="0" r="0" b="0"/>
+                  <wp:docPr id="4" name="Picture 4"/>
+                  <wp:cNvGraphicFramePr>
+                    <a:graphicFrameLocks xmlns:a="http://schemas.openxmlformats.org/drawingml/2006/main" noChangeAspect="1"/>
+                  </wp:cNvGraphicFramePr>
+                  <a:graphic xmlns:a="http://schemas.openxmlformats.org/drawingml/2006/main">
+                    <a:graphicData uri="http://schemas.openxmlformats.org/drawingml/2006/picture">
+                      <pic:pic xmlns:pic="http://schemas.openxmlformats.org/drawingml/2006/picture">
+                        <pic:nvPicPr>
+                          <pic:cNvPr id="0" name="Picture 4"/>
+                          <pic:cNvPicPr>
+                            <a:picLocks noChangeAspect="1" noChangeArrowheads="1"/>
+                          </pic:cNvPicPr>
+                        </pic:nvPicPr>
+                        <pic:blipFill>
+                          <a:blip r:embed="rId6">
+                            <a:extLst>
+                              <a:ext uri="{28A0092B-C50C-407E-A947-70E740481C1C}">
+                                <a14:useLocalDpi xmlns:a14="http://schemas.microsoft.com/office/drawing/2010/main" val="0"/>
+                              </a:ext>
+                            </a:extLst>
+                          </a:blip>
+                          <a:srcRect/>
+                          <a:stretch>
+                            <a:fillRect/>
+                          </a:stretch>
+                        </pic:blipFill>
+                        <pic:spPr bwMode="auto">
+                          <a:xfrm>
+                            <a:off x="0" y="0"/>
+                            <a:ext cx="1720824" cy="1720824"/>
+                          </a:xfrm>
+                          <a:prstGeom prst="rect">
+                            <a:avLst/>
+                          </a:prstGeom>
+                          <a:noFill/>
+                          <a:ln>
+                            <a:noFill/>
+                          </a:ln>
+                        </pic:spPr>
+                      </pic:pic>
+                    </a:graphicData>
+                  </a:graphic>
+                </wp:inline>
+              </w:drawing>
+            </w:r>
+          </w:p>
+        </w:tc>
+        <w:tc>
+          <w:tcPr>
+            <w:tcW w:w="5413" w:type="dxa"/>
+          </w:tcPr>
+          <w:p>
+            <w:pPr>
+              <w:rPr>
+                <w:b/>
+                <w:bCs/>
+                <w:noProof/>
+                <w:sz w:val="32"/>
+                <w:szCs w:val="32"/>
+              </w:rPr>
+            </w:pPr>
+          </w:p>
+          <w:p>
+            <w:pPr>
+              <w:rPr>
+                <w:b/>
+                <w:bCs/>
+                <w:noProof/>
+                <w:sz w:val="32"/>
+                <w:szCs w:val="32"/>
+              </w:rPr>
+            </w:pPr>
+            <w:r>
+              <w:rPr>
+                <w:b/>
+                <w:bCs/>
+                <w:noProof/>
+                <w:sz w:val="32"/>
+                <w:szCs w:val="32"/>
+              </w:rPr>
+              <w:t>Johnny</w:t>
+            </w:r>
+          </w:p>
+          <w:p>
+            <w:pPr>
+              <w:rPr>
+                <w:b/>
+                <w:bCs/>
+                <w:noProof/>
+                <w:sz w:val="32"/>
+                <w:szCs w:val="32"/>
+              </w:rPr>
+            </w:pPr>
+          </w:p>
+          <w:p>
+            <w:pPr>
+              <w:rPr>
+                <w:b/>
+                <w:bCs/>
+                <w:noProof/>
+                <w:sz w:val="32"/>
+                <w:szCs w:val="32"/>
+              </w:rPr>
+            </w:pPr>
+            <w:r>
+              <w:rPr>
+                <w:b/>
+                <w:bCs/>
+                <w:sz w:val="32"/>
+                <w:szCs w:val="32"/>
+              </w:rPr>
+              <w:t>A</w:t>
+            </w:r>
+            <w:r>
+              <w:rPr>
+                <w:b/>
+                <w:bCs/>
+                <w:sz w:val="32"/>
+                <w:szCs w:val="32"/>
+              </w:rPr>
+              <w:t xml:space="preserve"> player, wants to know what time his game is Saturday</w:t>
+            </w:r>
+            <w:r>
+              <w:rPr>
+                <w:b/>
+                <w:bCs/>
+                <w:sz w:val="32"/>
+                <w:szCs w:val="32"/>
+              </w:rPr>
+              <w:t>.</w:t>
+            </w:r>
+          </w:p>
+        </w:tc>
+      </w:tr>
+      <w:tr>
+        <w:trPr>
+          <w:trHeight w:val="3271"/>
+        </w:trPr>
+        <w:tc>
+          <w:tcPr>
+            <w:tcW w:w="3415" w:type="dxa"/>
+          </w:tcPr>
+          <w:p>
+            <w:pPr>
+              <w:rPr>
+                <w:b/>
+                <w:bCs/>
+                <w:noProof/>
+              </w:rPr>
+            </w:pPr>
+            <w:r>
+              <w:rPr>
+                <w:b/>
+                <w:bCs/>
+                <w:noProof/>
+              </w:rPr>
+              <w:drawing>
+                <wp:inline distT="0" distB="0" distL="0" distR="0" wp14:anchorId="19B67597" wp14:editId="4E8DBC2B">
+                  <wp:extent cx="1819910" cy="1576680"/>
+                  <wp:effectExtent l="0" t="0" r="0" b="5080"/>
+                  <wp:docPr id="5" name="Picture 5"/>
+                  <wp:cNvGraphicFramePr>
+                    <a:graphicFrameLocks xmlns:a="http://schemas.openxmlformats.org/drawingml/2006/main" noChangeAspect="1"/>
+                  </wp:cNvGraphicFramePr>
+                  <a:graphic xmlns:a="http://schemas.openxmlformats.org/drawingml/2006/main">
+                    <a:graphicData uri="http://schemas.openxmlformats.org/drawingml/2006/picture">
+                      <pic:pic xmlns:pic="http://schemas.openxmlformats.org/drawingml/2006/picture">
+                        <pic:nvPicPr>
+                          <pic:cNvPr id="0" name="Picture 5"/>
+                          <pic:cNvPicPr>
+                            <a:picLocks noChangeAspect="1" noChangeArrowheads="1"/>
+                          </pic:cNvPicPr>
+                        </pic:nvPicPr>
+                        <pic:blipFill>
+                          <a:blip r:embed="rId7" cstate="print">
+                            <a:extLst>
+                              <a:ext uri="{28A0092B-C50C-407E-A947-70E740481C1C}">
+                                <a14:useLocalDpi xmlns:a14="http://schemas.microsoft.com/office/drawing/2010/main" val="0"/>
+                              </a:ext>
+                            </a:extLst>
+                          </a:blip>
+                          <a:srcRect/>
+                          <a:stretch>
+                            <a:fillRect/>
+                          </a:stretch>
+                        </pic:blipFill>
+                        <pic:spPr bwMode="auto">
+                          <a:xfrm>
+                            <a:off x="0" y="0"/>
+                            <a:ext cx="1831735" cy="1586925"/>
+                          </a:xfrm>
+                          <a:prstGeom prst="rect">
+                            <a:avLst/>
+                          </a:prstGeom>
+                          <a:noFill/>
+                          <a:ln>
+                            <a:noFill/>
+                          </a:ln>
+                        </pic:spPr>
+                      </pic:pic>
+                    </a:graphicData>
+                  </a:graphic>
+                </wp:inline>
+              </w:drawing>
+            </w:r>
+          </w:p>
+        </w:tc>
+        <w:tc>
+          <w:tcPr>
+            <w:tcW w:w="5413" w:type="dxa"/>
+          </w:tcPr>
+          <w:p>
+            <w:pPr>
+              <w:rPr>
+                <w:b/>
+                <w:bCs/>
+                <w:noProof/>
+              </w:rPr>
+            </w:pPr>
+          </w:p>
+          <w:p>
+            <w:pPr>
+              <w:rPr>
+                <w:b/>
+                <w:bCs/>
+                <w:noProof/>
+                <w:sz w:val="32"/>
+                <w:szCs w:val="32"/>
+              </w:rPr>
+            </w:pPr>
+            <w:r>
+              <w:rPr>
+                <w:b/>
+                <w:bCs/>
+                <w:noProof/>
+                <w:sz w:val="32"/>
+                <w:szCs w:val="32"/>
+              </w:rPr>
+              <w:t>Sergi</w:t>
+            </w:r>
+          </w:p>
+          <w:p>
+            <w:pPr>
+              <w:rPr>
+                <w:b/>
+                <w:bCs/>
+                <w:noProof/>
+                <w:sz w:val="32"/>
+                <w:szCs w:val="32"/>
+              </w:rPr>
+            </w:pPr>
+          </w:p>
+          <w:p>
+            <w:pPr>
+              <w:rPr>
+                <w:b/>
+                <w:bCs/>
+                <w:noProof/>
+              </w:rPr>
+            </w:pPr>
+            <w:r>
+              <w:rPr>
+                <w:b/>
+                <w:bCs/>
+                <w:sz w:val="32"/>
+                <w:szCs w:val="32"/>
+              </w:rPr>
+              <w:t>The coach, who needs to make last minute changes and update a particular game’s schedule.</w:t>
+            </w:r>
+          </w:p>
+        </w:tc>
+      </w:tr>
+    </w:tbl>
+    <w:p/>
     <w:sectPr>
       <w:pgSz w:w="12240" w:h="15840"/>
       <w:pgMar w:top="1417" w:right="1701" w:bottom="1417" w:left="1701" w:header="720" w:footer="720" w:gutter="0"/>
@@ -451,6 +1083,25 @@
     <w:semiHidden/>
     <w:unhideWhenUsed/>
   </w:style>
+  <w:style w:type="table" w:styleId="TableGrid">
+    <w:name w:val="Table Grid"/>
+    <w:basedOn w:val="TableNormal"/>
+    <w:uiPriority w:val="39"/>
+    <w:rsid w:val="0025490E"/>
+    <w:pPr>
+      <w:spacing w:after="0" w:line="240" w:lineRule="auto"/>
+    </w:pPr>
+    <w:tblPr>
+      <w:tblBorders>
+        <w:top w:val="single" w:sz="4" w:space="0" w:color="auto"/>
+        <w:left w:val="single" w:sz="4" w:space="0" w:color="auto"/>
+        <w:bottom w:val="single" w:sz="4" w:space="0" w:color="auto"/>
+        <w:right w:val="single" w:sz="4" w:space="0" w:color="auto"/>
+        <w:insideH w:val="single" w:sz="4" w:space="0" w:color="auto"/>
+        <w:insideV w:val="single" w:sz="4" w:space="0" w:color="auto"/>
+      </w:tblBorders>
+    </w:tblPr>
+  </w:style>
 </w:styles>
 </file>
 

</xml_diff>